<commit_message>
Dokumentáció folytatása és új model export 0.33
</commit_message>
<xml_diff>
--- a/Foodifier_dokumentacio.docx
+++ b/Foodifier_dokumentacio.docx
@@ -89,7 +89,7 @@
     </w:p>
     <w:p>
       <w:pPr>
-        <w:spacing w:line="360" w:lineRule="auto"/>
+        <w:spacing w:line="240" w:lineRule="auto"/>
         <w:jc w:val="center"/>
         <w:rPr>
           <w:b/>
@@ -110,7 +110,7 @@
     </w:p>
     <w:p>
       <w:pPr>
-        <w:spacing w:line="360" w:lineRule="auto"/>
+        <w:spacing w:line="240" w:lineRule="auto"/>
         <w:jc w:val="center"/>
         <w:rPr>
           <w:b/>
@@ -161,7 +161,7 @@
     </w:p>
     <w:p>
       <w:pPr>
-        <w:spacing w:line="360" w:lineRule="auto"/>
+        <w:spacing w:line="240" w:lineRule="auto"/>
         <w:jc w:val="center"/>
         <w:rPr>
           <w:b/>
@@ -182,7 +182,7 @@
     </w:p>
     <w:p>
       <w:pPr>
-        <w:spacing w:line="360" w:lineRule="auto"/>
+        <w:spacing w:line="240" w:lineRule="auto"/>
         <w:ind w:left="-567" w:right="-567"/>
         <w:jc w:val="center"/>
         <w:rPr>
@@ -307,8 +307,33 @@
         <w:t>2023/2024/2</w:t>
       </w:r>
     </w:p>
+    <w:p>
+      <w:pPr>
+        <w:rPr>
+          <w:sz w:val="36"/>
+          <w:szCs w:val="36"/>
+        </w:rPr>
+      </w:pPr>
+      <w:r>
+        <w:rPr>
+          <w:sz w:val="36"/>
+          <w:szCs w:val="36"/>
+        </w:rPr>
+        <w:br w:type="page"/>
+      </w:r>
+    </w:p>
     <w:sdt>
       <w:sdtPr>
+        <w:rPr>
+          <w:rFonts w:eastAsiaTheme="minorHAnsi" w:cstheme="minorHAnsi"/>
+          <w:b w:val="0"/>
+          <w:color w:val="auto"/>
+          <w:kern w:val="2"/>
+          <w:sz w:val="22"/>
+          <w:szCs w:val="40"/>
+          <w:lang w:eastAsia="en-US"/>
+          <w14:ligatures w14:val="standardContextual"/>
+        </w:rPr>
         <w:id w:val="-693998359"/>
         <w:docPartObj>
           <w:docPartGallery w:val="Table of Contents"/>
@@ -317,14 +342,7 @@
       </w:sdtPr>
       <w:sdtEndPr>
         <w:rPr>
-          <w:rFonts w:eastAsiaTheme="minorHAnsi" w:cstheme="minorHAnsi"/>
           <w:bCs/>
-          <w:color w:val="auto"/>
-          <w:kern w:val="2"/>
-          <w:sz w:val="22"/>
-          <w:szCs w:val="40"/>
-          <w:lang w:eastAsia="en-US"/>
-          <w14:ligatures w14:val="standardContextual"/>
         </w:rPr>
       </w:sdtEndPr>
       <w:sdtContent>
@@ -737,13 +755,7 @@
         <w:spacing w:line="360" w:lineRule="auto"/>
       </w:pPr>
       <w:r>
-        <w:t>Klónozzuk a GitHub repository-t</w:t>
-      </w:r>
-      <w:r>
-        <w:t xml:space="preserve"> a kívánt célmappába terminálon keresztül</w:t>
-      </w:r>
-      <w:r>
-        <w:t>:</w:t>
+        <w:t>Klónozzuk a GitHub repository-t a kívánt célmappába terminálon keresztül:</w:t>
       </w:r>
     </w:p>
     <w:p>

</xml_diff>